<commit_message>
Retrospectiva final y arreglo de problemas en informe de análisis estático.
</commit_message>
<xml_diff>
--- a/Retrospectiva.docx
+++ b/Retrospectiva.docx
@@ -9,24 +9,18 @@
     </w:p>
     <w:p>
       <w:r>
-        <w:t xml:space="preserve">Hicimos 3 mini-ciclos. En el ciclo 1 corregimos los métodos de la clase SilkRoad del ciclo </w:t>
-      </w:r>
-      <w:r>
-        <w:t>3</w:t>
-      </w:r>
-      <w:r>
-        <w:t xml:space="preserve"> grande, como lo es el método de days y</w:t>
-      </w:r>
-      <w:r>
-        <w:t xml:space="preserve"> los de solve y simulate para contest.</w:t>
-      </w:r>
-    </w:p>
-    <w:p>
-      <w:r>
-        <w:t xml:space="preserve">En el mini-ciclo 2 se </w:t>
-      </w:r>
-      <w:r>
-        <w:t>crearon los tipos para robot y store y el nuevo tipo para robot llamado thief.</w:t>
+        <w:t xml:space="preserve">Hicimos 3 mini-ciclos. En el ciclo 1 </w:t>
+      </w:r>
+      <w:r>
+        <w:t>se corrigió lo del ciclo 4 para la herencia y se trajo a Eclipse.</w:t>
+      </w:r>
+    </w:p>
+    <w:p>
+      <w:r>
+        <w:t>En el mini-ciclo 2 s</w:t>
+      </w:r>
+      <w:r>
+        <w:t>e creo el informe de tests, al corregir el documento para los tests en el código de Eclipse, se generó el informe y se supero el 75% de tests para dominio utilizados.</w:t>
       </w:r>
     </w:p>
     <w:p>
@@ -34,7 +28,10 @@
         <w:t xml:space="preserve">En el mini-ciclo 3 </w:t>
       </w:r>
       <w:r>
-        <w:t>se añaden los tests unitarios para los nuevos tipos de store y robot y se añaden los 2 tests generales.</w:t>
+        <w:t xml:space="preserve">se </w:t>
+      </w:r>
+      <w:r>
+        <w:t>añadió el otro informe de sintaxis y errores en sintaxis del código.</w:t>
       </w:r>
     </w:p>
     <w:p/>
@@ -45,95 +42,77 @@
     </w:p>
     <w:p>
       <w:r>
-        <w:t xml:space="preserve">Se termino los mini-ciclos, hubo una dificultad con algunos métodos </w:t>
-      </w:r>
-      <w:r>
-        <w:t>y mas que todos con las clases de los tests pero se resolvieron al final.</w:t>
+        <w:t>Se terminaron los 3 miniciclos propuestos, la creación de Eclipse y la creación de los dos informes, así como el arreglo de algunos puntos para pulir el código final.</w:t>
+      </w:r>
+    </w:p>
+    <w:p>
+      <w:r>
+        <w:t>3. ¿Cuál fue el tiempo total invertido por cada uno de ustedes? (Horas/Nombre)</w:t>
+      </w:r>
+    </w:p>
+    <w:p>
+      <w:r>
+        <w:t>1</w:t>
+      </w:r>
+      <w:r>
+        <w:t>2</w:t>
+      </w:r>
+      <w:r>
+        <w:t xml:space="preserve"> horas Sebastian Granados</w:t>
+      </w:r>
+    </w:p>
+    <w:p>
+      <w:r>
+        <w:t>12</w:t>
+      </w:r>
+      <w:r>
+        <w:t xml:space="preserve"> horas Daniel Valero</w:t>
       </w:r>
     </w:p>
     <w:p/>
     <w:p>
       <w:r>
-        <w:t>3. ¿Cuál fue el tiempo total invertido por cada uno de ustedes? (Horas/Nombre)</w:t>
-      </w:r>
-    </w:p>
-    <w:p>
-      <w:r>
-        <w:t>15</w:t>
-      </w:r>
-      <w:r>
-        <w:t xml:space="preserve"> horas Sebastian Granados</w:t>
-      </w:r>
-    </w:p>
-    <w:p>
-      <w:r>
-        <w:t>15</w:t>
-      </w:r>
-      <w:r>
-        <w:t xml:space="preserve"> horas Daniel Valero</w:t>
+        <w:t>4. ¿Cuál consideran fue el mayor logro? ¿Por qué?</w:t>
+      </w:r>
+    </w:p>
+    <w:p>
+      <w:r>
+        <w:t>El mayor logro que tuvimos fue entender Eclipse y los informes de manera eficiente</w:t>
+      </w:r>
+    </w:p>
+    <w:p>
+      <w:r>
+        <w:t>5. ¿Cuál consideran que fue el mayor problema técnico? ¿Qué hicieron para resolverlo?</w:t>
+      </w:r>
+    </w:p>
+    <w:p>
+      <w:r>
+        <w:t>Entender bien el como generar los informes y utilizar Eclipse de manera eficiente, lo resolvimos con tutoriales e IA.</w:t>
+      </w:r>
+    </w:p>
+    <w:p>
+      <w:r>
+        <w:t>6. ¿Qué hicieron bien como equipo? ¿Qué se comprometen a hacer para mejorar los resultados?</w:t>
+      </w:r>
+    </w:p>
+    <w:p>
+      <w:r>
+        <w:t xml:space="preserve">En este ciclo </w:t>
+      </w:r>
+      <w:r>
+        <w:t>pudimos entender el funcionamiento de Eclipse, así como la generación de informes para tests y para los posibles errores de sintaxis en nuestro proyecto. Nos comprometemos a seguir mejorando en la forma en la que hacemos las pruebas y la sintaxis para disminuir los errores</w:t>
       </w:r>
     </w:p>
     <w:p/>
     <w:p>
       <w:r>
-        <w:t>4. ¿Cuál consideran fue el mayor logro? ¿Por qué?</w:t>
-      </w:r>
-    </w:p>
-    <w:p>
-      <w:r>
-        <w:t xml:space="preserve">Poder implementar </w:t>
-      </w:r>
-      <w:r>
-        <w:t>los tests así como los tipos fue el mayor logro.</w:t>
-      </w:r>
-    </w:p>
-    <w:p/>
-    <w:p>
-      <w:r>
-        <w:t>5. ¿Cuál consideran que fue el mayor problema técnico? ¿Qué hicieron para resolverlo?</w:t>
-      </w:r>
-    </w:p>
-    <w:p>
-      <w:r>
-        <w:t xml:space="preserve">Hacer que funcione la clase SilkRoadContest </w:t>
-      </w:r>
-      <w:r>
-        <w:t>y que funcionen las pruebas ultimas para los nuevos tipos de store y robot.</w:t>
-      </w:r>
-    </w:p>
-    <w:p>
-      <w:r>
-        <w:t xml:space="preserve"> </w:t>
-      </w:r>
-    </w:p>
-    <w:p>
-      <w:r>
-        <w:t>6. ¿Qué hicieron bien como equipo? ¿Qué se comprometen a hacer para mejorar los resultados?</w:t>
-      </w:r>
-    </w:p>
-    <w:p>
-      <w:r>
-        <w:t xml:space="preserve">En este ciclo pudimos desarrollar el proyecto de mejor manera al implementar mas PairProgramming, </w:t>
-      </w:r>
-      <w:r>
-        <w:t>resolvimos los tests pero hubo algunos fallos en implementar y ocultar los tests que comprometemos a mejorar en nuevos proyectos</w:t>
-      </w:r>
-    </w:p>
-    <w:p/>
-    <w:p>
-      <w:r>
+        <w:lastRenderedPageBreak/>
         <w:t>7. Considerando las prácticas XP incluidas en los laboratorios. ¿cuál fue la más útil? ¿por qué?</w:t>
       </w:r>
     </w:p>
     <w:p>
       <w:r>
         <w:t>PairProgramming nos resulta la mas util porque nos ayuda a socializar y compartir diferente informacion, ya sea para la logica para implementarla en el código.</w:t>
-      </w:r>
-    </w:p>
-    <w:p/>
-    <w:p>
-      <w:r>
-        <w:t>8. ¿Qué referencias usaron? ¿Cuál fue la más útil? Incluyan citas con estándares adecuados.</w:t>
       </w:r>
     </w:p>
     <w:sectPr>

</xml_diff>